<commit_message>
Updated the word document about the op-amp progress
</commit_message>
<xml_diff>
--- a/Project 1 - Oven Reflow Controller/Project 1 - Testing Procedures Draft.docx
+++ b/Project 1 - Oven Reflow Controller/Project 1 - Testing Procedures Draft.docx
@@ -66,240 +66,437 @@
     </w:p>
     <w:p>
       <w:r>
-        <w:t>Op-Amp (Including Null-</w:t>
-      </w:r>
-      <w:proofErr w:type="spellStart"/>
-      <w:r>
-        <w:t>ing</w:t>
-      </w:r>
-      <w:proofErr w:type="spellEnd"/>
-      <w:r>
-        <w:t xml:space="preserve"> Offset)</w:t>
-      </w:r>
-    </w:p>
-    <w:p>
-      <w:pPr>
-        <w:pStyle w:val="ListParagraph"/>
-        <w:numPr>
-          <w:ilvl w:val="0"/>
-          <w:numId w:val="2"/>
-        </w:numPr>
-      </w:pPr>
-      <w:r>
-        <w:t>Determined gain needed for difference amplifier, chose resistors accordingly</w:t>
-      </w:r>
-    </w:p>
-    <w:p>
-      <w:pPr>
-        <w:pStyle w:val="ListParagraph"/>
-        <w:numPr>
-          <w:ilvl w:val="1"/>
-          <w:numId w:val="2"/>
-        </w:numPr>
-      </w:pPr>
-      <w:r>
-        <w:t>Insert Calculations Here</w:t>
-      </w:r>
-    </w:p>
-    <w:p>
-      <w:pPr>
-        <w:pStyle w:val="ListParagraph"/>
-        <w:numPr>
-          <w:ilvl w:val="0"/>
-          <w:numId w:val="2"/>
-        </w:numPr>
-      </w:pPr>
-      <w:r>
-        <w:t>Weird difference amplifier setup according to schematics/datasheet</w:t>
-      </w:r>
-    </w:p>
-    <w:p>
-      <w:pPr>
-        <w:pStyle w:val="ListParagraph"/>
-        <w:numPr>
-          <w:ilvl w:val="0"/>
-          <w:numId w:val="2"/>
-        </w:numPr>
-      </w:pPr>
-      <w:r>
-        <w:t xml:space="preserve">Tested for null-offset by connecting inverting and non-inverting nodes to get </w:t>
-      </w:r>
-      <w:proofErr w:type="spellStart"/>
-      <w:r>
-        <w:t>Vn</w:t>
-      </w:r>
-      <w:proofErr w:type="spellEnd"/>
-      <w:r>
-        <w:t xml:space="preserve"> = </w:t>
-      </w:r>
-      <w:proofErr w:type="spellStart"/>
-      <w:r>
-        <w:t>Vp</w:t>
-      </w:r>
-      <w:proofErr w:type="spellEnd"/>
-      <w:r>
-        <w:t xml:space="preserve"> (</w:t>
-      </w:r>
-      <w:proofErr w:type="spellStart"/>
-      <w:r>
-        <w:t>Vout</w:t>
-      </w:r>
-      <w:proofErr w:type="spellEnd"/>
-      <w:r>
-        <w:t xml:space="preserve"> should then be 0)</w:t>
-      </w:r>
-    </w:p>
-    <w:p>
-      <w:pPr>
-        <w:pStyle w:val="ListParagraph"/>
-        <w:numPr>
-          <w:ilvl w:val="0"/>
-          <w:numId w:val="2"/>
-        </w:numPr>
-      </w:pPr>
-      <w:r>
-        <w:t xml:space="preserve">Measured </w:t>
-      </w:r>
-      <w:proofErr w:type="spellStart"/>
-      <w:r>
-        <w:t>Vout</w:t>
-      </w:r>
-      <w:proofErr w:type="spellEnd"/>
-      <w:r>
-        <w:t xml:space="preserve"> vs Ground </w:t>
-      </w:r>
-    </w:p>
-    <w:p>
-      <w:pPr>
-        <w:pStyle w:val="ListParagraph"/>
-        <w:numPr>
-          <w:ilvl w:val="0"/>
-          <w:numId w:val="2"/>
-        </w:numPr>
-      </w:pPr>
-      <w:r>
-        <w:t xml:space="preserve">Connected potentiometer to </w:t>
-      </w:r>
-      <w:proofErr w:type="spellStart"/>
-      <w:r>
-        <w:t>VosTrim</w:t>
-      </w:r>
-      <w:proofErr w:type="spellEnd"/>
-      <w:r>
-        <w:t xml:space="preserve"> and adjusted such that </w:t>
-      </w:r>
-      <w:proofErr w:type="spellStart"/>
-      <w:r>
-        <w:t>Vout</w:t>
-      </w:r>
-      <w:proofErr w:type="spellEnd"/>
-      <w:r>
-        <w:t xml:space="preserve"> was reasonably close to 0 (approx. &lt;10mV), this value represented a temperature increasing of less than 0.25 degrees </w:t>
-      </w:r>
-    </w:p>
-    <w:p>
-      <w:pPr>
-        <w:pStyle w:val="ListParagraph"/>
-        <w:numPr>
-          <w:ilvl w:val="1"/>
-          <w:numId w:val="2"/>
-        </w:numPr>
-      </w:pPr>
-      <w:r>
-        <w:t>Insert Calculations Here</w:t>
-      </w:r>
-    </w:p>
-    <w:p>
-      <w:pPr>
-        <w:pStyle w:val="ListParagraph"/>
-        <w:numPr>
-          <w:ilvl w:val="0"/>
-          <w:numId w:val="2"/>
-        </w:numPr>
-      </w:pPr>
-      <w:r>
-        <w:t>Approximate potentiometer resistance to null offset was 5kilo ohms</w:t>
-      </w:r>
-    </w:p>
-    <w:p>
-      <w:r>
-        <w:t>LED (In Progress)</w:t>
-      </w:r>
-    </w:p>
-    <w:p>
-      <w:pPr>
-        <w:pStyle w:val="ListParagraph"/>
-        <w:numPr>
-          <w:ilvl w:val="0"/>
-          <w:numId w:val="4"/>
-        </w:numPr>
-      </w:pPr>
-      <w:r>
-        <w:t>Attached LED</w:t>
-      </w:r>
-    </w:p>
-    <w:p>
-      <w:pPr>
-        <w:pStyle w:val="ListParagraph"/>
-        <w:numPr>
-          <w:ilvl w:val="0"/>
-          <w:numId w:val="4"/>
-        </w:numPr>
-      </w:pPr>
-      <w:r>
-        <w:t xml:space="preserve">Temperature commits </w:t>
-      </w:r>
-      <w:proofErr w:type="spellStart"/>
-      <w:r>
-        <w:t>sudoku</w:t>
-      </w:r>
-      <w:proofErr w:type="spellEnd"/>
-      <w:r>
-        <w:t>????</w:t>
-      </w:r>
-    </w:p>
-    <w:p>
-      <w:r>
-        <w:t>Testing ARM Code vs Python Script</w:t>
-      </w:r>
-    </w:p>
-    <w:p>
-      <w:pPr>
-        <w:pStyle w:val="ListParagraph"/>
-        <w:numPr>
-          <w:ilvl w:val="0"/>
-          <w:numId w:val="2"/>
-        </w:numPr>
-      </w:pPr>
-      <w:r>
-        <w:t>Wrote ARM code to calculate and display the difference in temperature between the thermocouple and the cold junction</w:t>
-      </w:r>
-    </w:p>
-    <w:p>
-      <w:pPr>
-        <w:pStyle w:val="ListParagraph"/>
-        <w:numPr>
-          <w:ilvl w:val="0"/>
-          <w:numId w:val="2"/>
-        </w:numPr>
-      </w:pPr>
-      <w:r>
-        <w:t>Ran code at same time as python script (with cold junction set to 0 degrees)</w:t>
-      </w:r>
-    </w:p>
-    <w:p>
-      <w:pPr>
-        <w:pStyle w:val="ListParagraph"/>
-        <w:numPr>
-          <w:ilvl w:val="0"/>
-          <w:numId w:val="2"/>
-        </w:numPr>
-      </w:pPr>
-      <w:r>
-        <w:t>Compared values, checked resting/ambient temperature and tested with soldering iron (accuracy was within +/- 3, accounting for differences in sampling rates)</w:t>
+        <w:t>Figuring out the Op-Amp Circuit</w:t>
+      </w:r>
+    </w:p>
+    <w:p>
+      <w:pPr>
+        <w:pStyle w:val="ListParagraph"/>
+        <w:numPr>
+          <w:ilvl w:val="0"/>
+          <w:numId w:val="2"/>
+        </w:numPr>
+      </w:pPr>
+      <w:r>
+        <w:t xml:space="preserve">We need to use the Op-Amp to </w:t>
+      </w:r>
+      <w:r>
+        <w:t>amplify the voltage from the thermocouple wire</w:t>
+      </w:r>
+    </w:p>
+    <w:p>
+      <w:pPr>
+        <w:pStyle w:val="ListParagraph"/>
+        <w:numPr>
+          <w:ilvl w:val="0"/>
+          <w:numId w:val="2"/>
+        </w:numPr>
+      </w:pPr>
+      <w:r>
+        <w:t xml:space="preserve">Voltage gain per </w:t>
+      </w:r>
+      <w:r>
+        <w:rPr>
+          <w:rFonts w:cstheme="minorHAnsi"/>
+        </w:rPr>
+        <w:t>°</w:t>
+      </w:r>
+      <w:r>
+        <w:t xml:space="preserve">C is </w:t>
+      </w:r>
+      <m:oMath>
+        <m:f>
+          <m:fPr>
+            <m:ctrlPr>
+              <w:rPr>
+                <w:rFonts w:ascii="Cambria Math" w:hAnsi="Cambria Math"/>
+                <w:i/>
+              </w:rPr>
+            </m:ctrlPr>
+          </m:fPr>
+          <m:num>
+            <m:r>
+              <w:rPr>
+                <w:rFonts w:ascii="Cambria Math" w:hAnsi="Cambria Math"/>
+              </w:rPr>
+              <m:t xml:space="preserve">41 </m:t>
+            </m:r>
+            <m:r>
+              <m:rPr>
+                <m:sty m:val="p"/>
+              </m:rPr>
+              <w:rPr>
+                <w:rFonts w:ascii="Cambria Math" w:hAnsi="Cambria Math"/>
+              </w:rPr>
+              <m:t>μV</m:t>
+            </m:r>
+          </m:num>
+          <m:den>
+            <m:r>
+              <w:rPr>
+                <w:rFonts w:ascii="Cambria Math" w:hAnsi="Cambria Math"/>
+              </w:rPr>
+              <m:t>℃</m:t>
+            </m:r>
+          </m:den>
+        </m:f>
+      </m:oMath>
+    </w:p>
+    <w:p>
+      <w:pPr>
+        <w:pStyle w:val="ListParagraph"/>
+        <w:numPr>
+          <w:ilvl w:val="0"/>
+          <w:numId w:val="2"/>
+        </w:numPr>
+      </w:pPr>
+      <w:r>
+        <w:t xml:space="preserve">Starting Temperature is Room Temperature, which is estimated to be 22 </w:t>
+      </w:r>
+      <w:r>
+        <w:t>°C</w:t>
+      </w:r>
+    </w:p>
+    <w:p>
+      <w:pPr>
+        <w:pStyle w:val="ListParagraph"/>
+        <w:numPr>
+          <w:ilvl w:val="0"/>
+          <w:numId w:val="2"/>
+        </w:numPr>
+      </w:pPr>
+      <w:r>
+        <w:rPr>
+          <w:rFonts w:eastAsiaTheme="minorEastAsia"/>
+        </w:rPr>
+        <w:t>Pe</w:t>
+      </w:r>
+      <w:r>
+        <w:rPr>
+          <w:rFonts w:eastAsiaTheme="minorEastAsia"/>
+        </w:rPr>
+        <w:t>ak temperature for Reflow is 235</w:t>
+      </w:r>
+      <w:r>
+        <w:rPr>
+          <w:rFonts w:eastAsiaTheme="minorEastAsia"/>
+        </w:rPr>
+        <w:t xml:space="preserve"> </w:t>
+      </w:r>
+      <w:r>
+        <w:rPr>
+          <w:rFonts w:cstheme="minorHAnsi"/>
+        </w:rPr>
+        <w:t>°</w:t>
+      </w:r>
+      <w:r>
+        <w:t>C</w:t>
+      </w:r>
+    </w:p>
+    <w:p>
+      <w:pPr>
+        <w:pStyle w:val="ListParagraph"/>
+        <w:numPr>
+          <w:ilvl w:val="0"/>
+          <w:numId w:val="2"/>
+        </w:numPr>
+      </w:pPr>
+      <w:r>
+        <w:rPr>
+          <w:rFonts w:eastAsiaTheme="minorEastAsia"/>
+        </w:rPr>
+        <w:t>Op-Amp saturat</w:t>
+      </w:r>
+      <w:r>
+        <w:rPr>
+          <w:rFonts w:eastAsiaTheme="minorEastAsia"/>
+        </w:rPr>
+        <w:t>es at around 4.5 V</w:t>
+      </w:r>
+    </w:p>
+    <w:p>
+      <w:pPr>
+        <w:pStyle w:val="ListParagraph"/>
+        <w:numPr>
+          <w:ilvl w:val="0"/>
+          <w:numId w:val="2"/>
+        </w:numPr>
+      </w:pPr>
+      <w:r>
+        <w:rPr>
+          <w:rFonts w:eastAsiaTheme="minorEastAsia"/>
+        </w:rPr>
+        <w:t xml:space="preserve">R1 = 1M </w:t>
+      </w:r>
+      <w:r>
+        <w:rPr>
+          <w:rFonts w:eastAsiaTheme="minorEastAsia"/>
+        </w:rPr>
+        <w:t>Ω</w:t>
+      </w:r>
+    </w:p>
+    <w:p>
+      <w:pPr>
+        <w:pStyle w:val="ListParagraph"/>
+        <w:numPr>
+          <w:ilvl w:val="0"/>
+          <w:numId w:val="2"/>
+        </w:numPr>
+      </w:pPr>
+      <w:r>
+        <w:rPr>
+          <w:rFonts w:eastAsiaTheme="minorEastAsia"/>
+        </w:rPr>
+        <w:t xml:space="preserve">R2 = 2.2k </w:t>
+      </w:r>
+      <w:r>
+        <w:rPr>
+          <w:rFonts w:eastAsiaTheme="minorEastAsia"/>
+        </w:rPr>
+        <w:t>Ω</w:t>
       </w:r>
       <w:bookmarkStart w:id="0" w:name="_GoBack"/>
       <w:bookmarkEnd w:id="0"/>
+    </w:p>
+    <w:p>
+      <w:r>
+        <w:t>Op-Amp (Including Null</w:t>
+      </w:r>
+      <w:r>
+        <w:t>ing Offset)</w:t>
+      </w:r>
+    </w:p>
+    <w:p>
+      <w:pPr>
+        <w:pStyle w:val="ListParagraph"/>
+        <w:numPr>
+          <w:ilvl w:val="0"/>
+          <w:numId w:val="2"/>
+        </w:numPr>
+      </w:pPr>
+      <w:r>
+        <w:t>Determined gain needed for difference amplifier, chose resistors accordingly</w:t>
+      </w:r>
+    </w:p>
+    <w:p>
+      <w:pPr>
+        <w:pStyle w:val="ListParagraph"/>
+        <w:numPr>
+          <w:ilvl w:val="1"/>
+          <w:numId w:val="2"/>
+        </w:numPr>
+      </w:pPr>
+      <w:r>
+        <w:t>Insert Calculations Here</w:t>
+      </w:r>
+    </w:p>
+    <w:p>
+      <w:pPr>
+        <w:pStyle w:val="ListParagraph"/>
+        <w:numPr>
+          <w:ilvl w:val="0"/>
+          <w:numId w:val="2"/>
+        </w:numPr>
+      </w:pPr>
+      <w:r>
+        <w:t>Weird difference amplifier setup according to schematics/datasheet</w:t>
+      </w:r>
+    </w:p>
+    <w:p>
+      <w:pPr>
+        <w:pStyle w:val="ListParagraph"/>
+        <w:numPr>
+          <w:ilvl w:val="0"/>
+          <w:numId w:val="2"/>
+        </w:numPr>
+      </w:pPr>
+      <w:r>
+        <w:t xml:space="preserve">Tested for null-offset by connecting inverting and non-inverting nodes to get </w:t>
+      </w:r>
+      <w:proofErr w:type="spellStart"/>
+      <w:r>
+        <w:t>Vn</w:t>
+      </w:r>
+      <w:proofErr w:type="spellEnd"/>
+      <w:r>
+        <w:t xml:space="preserve"> = </w:t>
+      </w:r>
+      <w:proofErr w:type="spellStart"/>
+      <w:r>
+        <w:t>Vp</w:t>
+      </w:r>
+      <w:proofErr w:type="spellEnd"/>
+      <w:r>
+        <w:t xml:space="preserve"> (</w:t>
+      </w:r>
+      <w:proofErr w:type="spellStart"/>
+      <w:r>
+        <w:t>Vout</w:t>
+      </w:r>
+      <w:proofErr w:type="spellEnd"/>
+      <w:r>
+        <w:t xml:space="preserve"> should then be 0)</w:t>
+      </w:r>
+    </w:p>
+    <w:p>
+      <w:pPr>
+        <w:pStyle w:val="ListParagraph"/>
+        <w:numPr>
+          <w:ilvl w:val="0"/>
+          <w:numId w:val="2"/>
+        </w:numPr>
+      </w:pPr>
+      <w:r>
+        <w:t xml:space="preserve">Measured </w:t>
+      </w:r>
+      <w:proofErr w:type="spellStart"/>
+      <w:r>
+        <w:t>Vout</w:t>
+      </w:r>
+      <w:proofErr w:type="spellEnd"/>
+      <w:r>
+        <w:t xml:space="preserve"> vs Ground </w:t>
+      </w:r>
+    </w:p>
+    <w:p>
+      <w:pPr>
+        <w:pStyle w:val="ListParagraph"/>
+        <w:numPr>
+          <w:ilvl w:val="0"/>
+          <w:numId w:val="2"/>
+        </w:numPr>
+      </w:pPr>
+      <w:r>
+        <w:t xml:space="preserve">Connected potentiometer to </w:t>
+      </w:r>
+      <w:proofErr w:type="spellStart"/>
+      <w:r>
+        <w:t>VosTrim</w:t>
+      </w:r>
+      <w:proofErr w:type="spellEnd"/>
+      <w:r>
+        <w:t xml:space="preserve"> and adjusted such that </w:t>
+      </w:r>
+      <w:proofErr w:type="spellStart"/>
+      <w:r>
+        <w:t>Vout</w:t>
+      </w:r>
+      <w:proofErr w:type="spellEnd"/>
+      <w:r>
+        <w:t xml:space="preserve"> was reasonably close to 0 (approx. &lt;10mV), this value represented a temperature increasing of less than 0.25 degrees </w:t>
+      </w:r>
+    </w:p>
+    <w:p>
+      <w:pPr>
+        <w:pStyle w:val="ListParagraph"/>
+        <w:numPr>
+          <w:ilvl w:val="1"/>
+          <w:numId w:val="2"/>
+        </w:numPr>
+      </w:pPr>
+      <w:r>
+        <w:t>Insert Calculations Here</w:t>
+      </w:r>
+    </w:p>
+    <w:p>
+      <w:pPr>
+        <w:pStyle w:val="ListParagraph"/>
+        <w:numPr>
+          <w:ilvl w:val="0"/>
+          <w:numId w:val="2"/>
+        </w:numPr>
+      </w:pPr>
+      <w:r>
+        <w:t>Approximate potentiometer resistance to null offset was 5kilo ohms</w:t>
+      </w:r>
+    </w:p>
+    <w:p/>
+    <w:p>
+      <w:r>
+        <w:t>LED (In Progress)</w:t>
+      </w:r>
+    </w:p>
+    <w:p>
+      <w:pPr>
+        <w:pStyle w:val="ListParagraph"/>
+        <w:numPr>
+          <w:ilvl w:val="0"/>
+          <w:numId w:val="4"/>
+        </w:numPr>
+      </w:pPr>
+      <w:r>
+        <w:t>Attached LED</w:t>
+      </w:r>
+    </w:p>
+    <w:p>
+      <w:pPr>
+        <w:pStyle w:val="ListParagraph"/>
+        <w:numPr>
+          <w:ilvl w:val="0"/>
+          <w:numId w:val="4"/>
+        </w:numPr>
+      </w:pPr>
+      <w:r>
+        <w:t xml:space="preserve">Temperature commits </w:t>
+      </w:r>
+      <w:proofErr w:type="spellStart"/>
+      <w:r>
+        <w:t>sudoku</w:t>
+      </w:r>
+      <w:proofErr w:type="spellEnd"/>
+      <w:r>
+        <w:t>????</w:t>
+      </w:r>
+    </w:p>
+    <w:p>
+      <w:r>
+        <w:t>Testing Assembly</w:t>
+      </w:r>
+      <w:r>
+        <w:t xml:space="preserve"> Code vs Python Script</w:t>
+      </w:r>
+    </w:p>
+    <w:p>
+      <w:pPr>
+        <w:pStyle w:val="ListParagraph"/>
+        <w:numPr>
+          <w:ilvl w:val="0"/>
+          <w:numId w:val="2"/>
+        </w:numPr>
+      </w:pPr>
+      <w:r>
+        <w:t>Wrote A</w:t>
+      </w:r>
+      <w:r>
+        <w:t>ssembly</w:t>
+      </w:r>
+      <w:r>
+        <w:t xml:space="preserve"> code to calculate and display the difference in temperature between the thermocouple and the cold junction</w:t>
+      </w:r>
+    </w:p>
+    <w:p>
+      <w:pPr>
+        <w:pStyle w:val="ListParagraph"/>
+        <w:numPr>
+          <w:ilvl w:val="0"/>
+          <w:numId w:val="2"/>
+        </w:numPr>
+      </w:pPr>
+      <w:r>
+        <w:t>Ran code at same time as python script (with cold junction set to 0 degrees)</w:t>
+      </w:r>
+    </w:p>
+    <w:p>
+      <w:pPr>
+        <w:pStyle w:val="ListParagraph"/>
+        <w:numPr>
+          <w:ilvl w:val="0"/>
+          <w:numId w:val="2"/>
+        </w:numPr>
+      </w:pPr>
+      <w:r>
+        <w:t>Compared values, checked resting/ambient temperature and tested with soldering iron (accuracy was within +/- 3, accounting for differences in sampling rates)</w:t>
+      </w:r>
     </w:p>
     <w:sectPr>
       <w:pgSz w:w="12240" w:h="15840"/>
@@ -765,6 +962,119 @@
       </w:rPr>
     </w:lvl>
   </w:abstractNum>
+  <w:abstractNum w:abstractNumId="4" w15:restartNumberingAfterBreak="0">
+    <w:nsid w:val="6B3F1C56"/>
+    <w:multiLevelType w:val="hybridMultilevel"/>
+    <w:tmpl w:val="977E431E"/>
+    <w:lvl w:ilvl="0" w:tplc="10090001">
+      <w:start w:val="1"/>
+      <w:numFmt w:val="bullet"/>
+      <w:lvlText w:val=""/>
+      <w:lvlJc w:val="left"/>
+      <w:pPr>
+        <w:ind w:left="720" w:hanging="360"/>
+      </w:pPr>
+      <w:rPr>
+        <w:rFonts w:ascii="Symbol" w:hAnsi="Symbol" w:hint="default"/>
+      </w:rPr>
+    </w:lvl>
+    <w:lvl w:ilvl="1" w:tplc="10090003" w:tentative="1">
+      <w:start w:val="1"/>
+      <w:numFmt w:val="bullet"/>
+      <w:lvlText w:val="o"/>
+      <w:lvlJc w:val="left"/>
+      <w:pPr>
+        <w:ind w:left="1440" w:hanging="360"/>
+      </w:pPr>
+      <w:rPr>
+        <w:rFonts w:ascii="Courier New" w:hAnsi="Courier New" w:cs="Courier New" w:hint="default"/>
+      </w:rPr>
+    </w:lvl>
+    <w:lvl w:ilvl="2" w:tplc="10090005" w:tentative="1">
+      <w:start w:val="1"/>
+      <w:numFmt w:val="bullet"/>
+      <w:lvlText w:val=""/>
+      <w:lvlJc w:val="left"/>
+      <w:pPr>
+        <w:ind w:left="2160" w:hanging="360"/>
+      </w:pPr>
+      <w:rPr>
+        <w:rFonts w:ascii="Wingdings" w:hAnsi="Wingdings" w:hint="default"/>
+      </w:rPr>
+    </w:lvl>
+    <w:lvl w:ilvl="3" w:tplc="10090001" w:tentative="1">
+      <w:start w:val="1"/>
+      <w:numFmt w:val="bullet"/>
+      <w:lvlText w:val=""/>
+      <w:lvlJc w:val="left"/>
+      <w:pPr>
+        <w:ind w:left="2880" w:hanging="360"/>
+      </w:pPr>
+      <w:rPr>
+        <w:rFonts w:ascii="Symbol" w:hAnsi="Symbol" w:hint="default"/>
+      </w:rPr>
+    </w:lvl>
+    <w:lvl w:ilvl="4" w:tplc="10090003" w:tentative="1">
+      <w:start w:val="1"/>
+      <w:numFmt w:val="bullet"/>
+      <w:lvlText w:val="o"/>
+      <w:lvlJc w:val="left"/>
+      <w:pPr>
+        <w:ind w:left="3600" w:hanging="360"/>
+      </w:pPr>
+      <w:rPr>
+        <w:rFonts w:ascii="Courier New" w:hAnsi="Courier New" w:cs="Courier New" w:hint="default"/>
+      </w:rPr>
+    </w:lvl>
+    <w:lvl w:ilvl="5" w:tplc="10090005" w:tentative="1">
+      <w:start w:val="1"/>
+      <w:numFmt w:val="bullet"/>
+      <w:lvlText w:val=""/>
+      <w:lvlJc w:val="left"/>
+      <w:pPr>
+        <w:ind w:left="4320" w:hanging="360"/>
+      </w:pPr>
+      <w:rPr>
+        <w:rFonts w:ascii="Wingdings" w:hAnsi="Wingdings" w:hint="default"/>
+      </w:rPr>
+    </w:lvl>
+    <w:lvl w:ilvl="6" w:tplc="10090001" w:tentative="1">
+      <w:start w:val="1"/>
+      <w:numFmt w:val="bullet"/>
+      <w:lvlText w:val=""/>
+      <w:lvlJc w:val="left"/>
+      <w:pPr>
+        <w:ind w:left="5040" w:hanging="360"/>
+      </w:pPr>
+      <w:rPr>
+        <w:rFonts w:ascii="Symbol" w:hAnsi="Symbol" w:hint="default"/>
+      </w:rPr>
+    </w:lvl>
+    <w:lvl w:ilvl="7" w:tplc="10090003" w:tentative="1">
+      <w:start w:val="1"/>
+      <w:numFmt w:val="bullet"/>
+      <w:lvlText w:val="o"/>
+      <w:lvlJc w:val="left"/>
+      <w:pPr>
+        <w:ind w:left="5760" w:hanging="360"/>
+      </w:pPr>
+      <w:rPr>
+        <w:rFonts w:ascii="Courier New" w:hAnsi="Courier New" w:cs="Courier New" w:hint="default"/>
+      </w:rPr>
+    </w:lvl>
+    <w:lvl w:ilvl="8" w:tplc="10090005" w:tentative="1">
+      <w:start w:val="1"/>
+      <w:numFmt w:val="bullet"/>
+      <w:lvlText w:val=""/>
+      <w:lvlJc w:val="left"/>
+      <w:pPr>
+        <w:ind w:left="6480" w:hanging="360"/>
+      </w:pPr>
+      <w:rPr>
+        <w:rFonts w:ascii="Wingdings" w:hAnsi="Wingdings" w:hint="default"/>
+      </w:rPr>
+    </w:lvl>
+  </w:abstractNum>
   <w:num w:numId="1">
     <w:abstractNumId w:val="2"/>
   </w:num>
@@ -776,6 +1086,9 @@
   </w:num>
   <w:num w:numId="4">
     <w:abstractNumId w:val="0"/>
+  </w:num>
+  <w:num w:numId="5">
+    <w:abstractNumId w:val="4"/>
   </w:num>
 </w:numbering>
 </file>
@@ -1215,6 +1528,16 @@
       <w:contextualSpacing/>
     </w:pPr>
   </w:style>
+  <w:style w:type="character" w:styleId="PlaceholderText">
+    <w:name w:val="Placeholder Text"/>
+    <w:basedOn w:val="DefaultParagraphFont"/>
+    <w:uiPriority w:val="99"/>
+    <w:semiHidden/>
+    <w:rsid w:val="008D75FA"/>
+    <w:rPr>
+      <w:color w:val="808080"/>
+    </w:rPr>
+  </w:style>
 </w:styles>
 </file>
 

</xml_diff>